<commit_message>
Reuploding documents in case of any changes
</commit_message>
<xml_diff>
--- a/Documents/G3 Test Completion Report.docx
+++ b/Documents/G3 Test Completion Report.docx
@@ -978,7 +978,7 @@
         <w:rPr>
           <w:rtl w:val="0"/>
         </w:rPr>
-        <w:t xml:space="preserve"> 3</w:t>
+        <w:t xml:space="preserve"> 5</w:t>
       </w:r>
     </w:p>
     <w:p>
@@ -1002,7 +1002,7 @@
         <w:rPr>
           <w:rtl w:val="0"/>
         </w:rPr>
-        <w:t xml:space="preserve"> 3</w:t>
+        <w:t xml:space="preserve"> 5</w:t>
       </w:r>
     </w:p>
     <w:p>

</xml_diff>